<commit_message>
Add known issues to release notes Update DView MD5 values
</commit_message>
<xml_diff>
--- a/doc/ReleaseNotes/OpenStudio_Release_Notes_2_5_0_20180330.docx
+++ b/doc/ReleaseNotes/OpenStudio_Release_Notes_2_5_0_20180330.docx
@@ -340,8 +340,6 @@
           <w:t>7</w:t>
         </w:r>
       </w:hyperlink>
-      <w:bookmarkStart w:id="0" w:name="_GoBack"/>
-      <w:bookmarkEnd w:id="0"/>
       <w:r>
         <w:t xml:space="preserve"> (not available for Linux). The OpenStudio SketchUp Plug-in</w:t>
       </w:r>
@@ -512,7 +510,26 @@
         <w:t>Added initial support for the CA DEER Prototype buildings.  Refactored codebase to make the addition of new standards easier and more isolated from other code.  Added support for additional HVAC systems that can be used for model articulation.</w:t>
       </w:r>
     </w:p>
-    <w:p/>
+    <w:p>
+      <w:pPr>
+        <w:pStyle w:val="Heading2"/>
+      </w:pPr>
+      <w:r>
+        <w:t>Known Issues</w:t>
+      </w:r>
+    </w:p>
+    <w:p>
+      <w:pPr>
+        <w:pStyle w:val="ListParagraph"/>
+        <w:numPr>
+          <w:ilvl w:val="0"/>
+          <w:numId w:val="50"/>
+        </w:numPr>
+      </w:pPr>
+      <w:r>
+        <w:t>Radiance Daylighting Measure - The Radiance Daylighting Measure is incompatible with EnergyPlus 8.9 (writing results will cause a segfault); we are working on a fix.</w:t>
+      </w:r>
+    </w:p>
     <w:p>
       <w:pPr>
         <w:pStyle w:val="Heading2"/>
@@ -530,7 +547,7 @@
         </w:numPr>
       </w:pPr>
       <w:r>
-        <w:t>TBD</w:t>
+        <w:t>120</w:t>
       </w:r>
       <w:r>
         <w:t xml:space="preserve"> </w:t>
@@ -560,7 +577,12 @@
         </w:numPr>
       </w:pPr>
       <w:r>
-        <w:t xml:space="preserve">TBD </w:t>
+        <w:t>205</w:t>
+      </w:r>
+      <w:bookmarkStart w:id="0" w:name="_GoBack"/>
+      <w:bookmarkEnd w:id="0"/>
+      <w:r>
+        <w:t xml:space="preserve"> </w:t>
       </w:r>
       <w:r>
         <w:t xml:space="preserve">issues were closed since the </w:t>
@@ -2448,6 +2470,119 @@
     </w:lvl>
   </w:abstractNum>
   <w:abstractNum w:abstractNumId="16" w15:restartNumberingAfterBreak="0">
+    <w:nsid w:val="32F637B2"/>
+    <w:multiLevelType w:val="hybridMultilevel"/>
+    <w:tmpl w:val="C610F642"/>
+    <w:lvl w:ilvl="0" w:tplc="04090001">
+      <w:start w:val="1"/>
+      <w:numFmt w:val="bullet"/>
+      <w:lvlText w:val=""/>
+      <w:lvlJc w:val="left"/>
+      <w:pPr>
+        <w:ind w:left="360" w:hanging="360"/>
+      </w:pPr>
+      <w:rPr>
+        <w:rFonts w:ascii="Symbol" w:hAnsi="Symbol" w:hint="default"/>
+      </w:rPr>
+    </w:lvl>
+    <w:lvl w:ilvl="1" w:tplc="04090003" w:tentative="1">
+      <w:start w:val="1"/>
+      <w:numFmt w:val="bullet"/>
+      <w:lvlText w:val="o"/>
+      <w:lvlJc w:val="left"/>
+      <w:pPr>
+        <w:ind w:left="1080" w:hanging="360"/>
+      </w:pPr>
+      <w:rPr>
+        <w:rFonts w:ascii="Courier New" w:hAnsi="Courier New" w:cs="Courier New" w:hint="default"/>
+      </w:rPr>
+    </w:lvl>
+    <w:lvl w:ilvl="2" w:tplc="04090005" w:tentative="1">
+      <w:start w:val="1"/>
+      <w:numFmt w:val="bullet"/>
+      <w:lvlText w:val=""/>
+      <w:lvlJc w:val="left"/>
+      <w:pPr>
+        <w:ind w:left="1800" w:hanging="360"/>
+      </w:pPr>
+      <w:rPr>
+        <w:rFonts w:ascii="Wingdings" w:hAnsi="Wingdings" w:hint="default"/>
+      </w:rPr>
+    </w:lvl>
+    <w:lvl w:ilvl="3" w:tplc="04090001" w:tentative="1">
+      <w:start w:val="1"/>
+      <w:numFmt w:val="bullet"/>
+      <w:lvlText w:val=""/>
+      <w:lvlJc w:val="left"/>
+      <w:pPr>
+        <w:ind w:left="2520" w:hanging="360"/>
+      </w:pPr>
+      <w:rPr>
+        <w:rFonts w:ascii="Symbol" w:hAnsi="Symbol" w:hint="default"/>
+      </w:rPr>
+    </w:lvl>
+    <w:lvl w:ilvl="4" w:tplc="04090003" w:tentative="1">
+      <w:start w:val="1"/>
+      <w:numFmt w:val="bullet"/>
+      <w:lvlText w:val="o"/>
+      <w:lvlJc w:val="left"/>
+      <w:pPr>
+        <w:ind w:left="3240" w:hanging="360"/>
+      </w:pPr>
+      <w:rPr>
+        <w:rFonts w:ascii="Courier New" w:hAnsi="Courier New" w:cs="Courier New" w:hint="default"/>
+      </w:rPr>
+    </w:lvl>
+    <w:lvl w:ilvl="5" w:tplc="04090005" w:tentative="1">
+      <w:start w:val="1"/>
+      <w:numFmt w:val="bullet"/>
+      <w:lvlText w:val=""/>
+      <w:lvlJc w:val="left"/>
+      <w:pPr>
+        <w:ind w:left="3960" w:hanging="360"/>
+      </w:pPr>
+      <w:rPr>
+        <w:rFonts w:ascii="Wingdings" w:hAnsi="Wingdings" w:hint="default"/>
+      </w:rPr>
+    </w:lvl>
+    <w:lvl w:ilvl="6" w:tplc="04090001" w:tentative="1">
+      <w:start w:val="1"/>
+      <w:numFmt w:val="bullet"/>
+      <w:lvlText w:val=""/>
+      <w:lvlJc w:val="left"/>
+      <w:pPr>
+        <w:ind w:left="4680" w:hanging="360"/>
+      </w:pPr>
+      <w:rPr>
+        <w:rFonts w:ascii="Symbol" w:hAnsi="Symbol" w:hint="default"/>
+      </w:rPr>
+    </w:lvl>
+    <w:lvl w:ilvl="7" w:tplc="04090003" w:tentative="1">
+      <w:start w:val="1"/>
+      <w:numFmt w:val="bullet"/>
+      <w:lvlText w:val="o"/>
+      <w:lvlJc w:val="left"/>
+      <w:pPr>
+        <w:ind w:left="5400" w:hanging="360"/>
+      </w:pPr>
+      <w:rPr>
+        <w:rFonts w:ascii="Courier New" w:hAnsi="Courier New" w:cs="Courier New" w:hint="default"/>
+      </w:rPr>
+    </w:lvl>
+    <w:lvl w:ilvl="8" w:tplc="04090005" w:tentative="1">
+      <w:start w:val="1"/>
+      <w:numFmt w:val="bullet"/>
+      <w:lvlText w:val=""/>
+      <w:lvlJc w:val="left"/>
+      <w:pPr>
+        <w:ind w:left="6120" w:hanging="360"/>
+      </w:pPr>
+      <w:rPr>
+        <w:rFonts w:ascii="Wingdings" w:hAnsi="Wingdings" w:hint="default"/>
+      </w:rPr>
+    </w:lvl>
+  </w:abstractNum>
+  <w:abstractNum w:abstractNumId="17" w15:restartNumberingAfterBreak="0">
     <w:nsid w:val="398F749F"/>
     <w:multiLevelType w:val="hybridMultilevel"/>
     <w:tmpl w:val="AA0051AA"/>
@@ -2560,7 +2695,7 @@
       </w:rPr>
     </w:lvl>
   </w:abstractNum>
-  <w:abstractNum w:abstractNumId="17" w15:restartNumberingAfterBreak="0">
+  <w:abstractNum w:abstractNumId="18" w15:restartNumberingAfterBreak="0">
     <w:nsid w:val="3DAA5D07"/>
     <w:multiLevelType w:val="hybridMultilevel"/>
     <w:tmpl w:val="3968CB94"/>
@@ -2673,7 +2808,7 @@
       </w:rPr>
     </w:lvl>
   </w:abstractNum>
-  <w:abstractNum w:abstractNumId="18" w15:restartNumberingAfterBreak="0">
+  <w:abstractNum w:abstractNumId="19" w15:restartNumberingAfterBreak="0">
     <w:nsid w:val="3E2E1A74"/>
     <w:multiLevelType w:val="hybridMultilevel"/>
     <w:tmpl w:val="243C69FA"/>
@@ -2786,7 +2921,7 @@
       </w:rPr>
     </w:lvl>
   </w:abstractNum>
-  <w:abstractNum w:abstractNumId="19" w15:restartNumberingAfterBreak="0">
+  <w:abstractNum w:abstractNumId="20" w15:restartNumberingAfterBreak="0">
     <w:nsid w:val="40B11AE8"/>
     <w:multiLevelType w:val="hybridMultilevel"/>
     <w:tmpl w:val="F5A2FEF0"/>
@@ -2898,7 +3033,7 @@
       </w:rPr>
     </w:lvl>
   </w:abstractNum>
-  <w:abstractNum w:abstractNumId="20" w15:restartNumberingAfterBreak="0">
+  <w:abstractNum w:abstractNumId="21" w15:restartNumberingAfterBreak="0">
     <w:nsid w:val="428E7D59"/>
     <w:multiLevelType w:val="hybridMultilevel"/>
     <w:tmpl w:val="226E186C"/>
@@ -3011,7 +3146,7 @@
       </w:rPr>
     </w:lvl>
   </w:abstractNum>
-  <w:abstractNum w:abstractNumId="21" w15:restartNumberingAfterBreak="0">
+  <w:abstractNum w:abstractNumId="22" w15:restartNumberingAfterBreak="0">
     <w:nsid w:val="468B0350"/>
     <w:multiLevelType w:val="hybridMultilevel"/>
     <w:tmpl w:val="89589BDA"/>
@@ -3124,7 +3259,7 @@
       </w:rPr>
     </w:lvl>
   </w:abstractNum>
-  <w:abstractNum w:abstractNumId="22" w15:restartNumberingAfterBreak="0">
+  <w:abstractNum w:abstractNumId="23" w15:restartNumberingAfterBreak="0">
     <w:nsid w:val="47112265"/>
     <w:multiLevelType w:val="hybridMultilevel"/>
     <w:tmpl w:val="80800E30"/>
@@ -3237,7 +3372,7 @@
       </w:rPr>
     </w:lvl>
   </w:abstractNum>
-  <w:abstractNum w:abstractNumId="23" w15:restartNumberingAfterBreak="0">
+  <w:abstractNum w:abstractNumId="24" w15:restartNumberingAfterBreak="0">
     <w:nsid w:val="479311D3"/>
     <w:multiLevelType w:val="hybridMultilevel"/>
     <w:tmpl w:val="F8267594"/>
@@ -3350,7 +3485,7 @@
       </w:rPr>
     </w:lvl>
   </w:abstractNum>
-  <w:abstractNum w:abstractNumId="24" w15:restartNumberingAfterBreak="0">
+  <w:abstractNum w:abstractNumId="25" w15:restartNumberingAfterBreak="0">
     <w:nsid w:val="49020968"/>
     <w:multiLevelType w:val="hybridMultilevel"/>
     <w:tmpl w:val="107CB538"/>
@@ -3463,7 +3598,7 @@
       </w:rPr>
     </w:lvl>
   </w:abstractNum>
-  <w:abstractNum w:abstractNumId="25" w15:restartNumberingAfterBreak="0">
+  <w:abstractNum w:abstractNumId="26" w15:restartNumberingAfterBreak="0">
     <w:nsid w:val="49CF53EA"/>
     <w:multiLevelType w:val="hybridMultilevel"/>
     <w:tmpl w:val="16947296"/>
@@ -3576,7 +3711,7 @@
       </w:rPr>
     </w:lvl>
   </w:abstractNum>
-  <w:abstractNum w:abstractNumId="26" w15:restartNumberingAfterBreak="0">
+  <w:abstractNum w:abstractNumId="27" w15:restartNumberingAfterBreak="0">
     <w:nsid w:val="4E51359B"/>
     <w:multiLevelType w:val="hybridMultilevel"/>
     <w:tmpl w:val="87706C0A"/>
@@ -3689,7 +3824,7 @@
       </w:rPr>
     </w:lvl>
   </w:abstractNum>
-  <w:abstractNum w:abstractNumId="27" w15:restartNumberingAfterBreak="0">
+  <w:abstractNum w:abstractNumId="28" w15:restartNumberingAfterBreak="0">
     <w:nsid w:val="4EFC51C4"/>
     <w:multiLevelType w:val="hybridMultilevel"/>
     <w:tmpl w:val="24CE3F26"/>
@@ -3802,7 +3937,7 @@
       </w:rPr>
     </w:lvl>
   </w:abstractNum>
-  <w:abstractNum w:abstractNumId="28" w15:restartNumberingAfterBreak="0">
+  <w:abstractNum w:abstractNumId="29" w15:restartNumberingAfterBreak="0">
     <w:nsid w:val="535E0304"/>
     <w:multiLevelType w:val="hybridMultilevel"/>
     <w:tmpl w:val="E17E4264"/>
@@ -3915,7 +4050,7 @@
       </w:rPr>
     </w:lvl>
   </w:abstractNum>
-  <w:abstractNum w:abstractNumId="29" w15:restartNumberingAfterBreak="0">
+  <w:abstractNum w:abstractNumId="30" w15:restartNumberingAfterBreak="0">
     <w:nsid w:val="55F01B67"/>
     <w:multiLevelType w:val="hybridMultilevel"/>
     <w:tmpl w:val="D6B80388"/>
@@ -4028,7 +4163,7 @@
       </w:rPr>
     </w:lvl>
   </w:abstractNum>
-  <w:abstractNum w:abstractNumId="30" w15:restartNumberingAfterBreak="0">
+  <w:abstractNum w:abstractNumId="31" w15:restartNumberingAfterBreak="0">
     <w:nsid w:val="57A81BF6"/>
     <w:multiLevelType w:val="hybridMultilevel"/>
     <w:tmpl w:val="EBC6B844"/>
@@ -4141,7 +4276,7 @@
       </w:rPr>
     </w:lvl>
   </w:abstractNum>
-  <w:abstractNum w:abstractNumId="31" w15:restartNumberingAfterBreak="0">
+  <w:abstractNum w:abstractNumId="32" w15:restartNumberingAfterBreak="0">
     <w:nsid w:val="5CCB3128"/>
     <w:multiLevelType w:val="hybridMultilevel"/>
     <w:tmpl w:val="1B0880A6"/>
@@ -4254,7 +4389,7 @@
       </w:rPr>
     </w:lvl>
   </w:abstractNum>
-  <w:abstractNum w:abstractNumId="32" w15:restartNumberingAfterBreak="0">
+  <w:abstractNum w:abstractNumId="33" w15:restartNumberingAfterBreak="0">
     <w:nsid w:val="5EA068B7"/>
     <w:multiLevelType w:val="hybridMultilevel"/>
     <w:tmpl w:val="E5E89BA0"/>
@@ -4366,7 +4501,7 @@
       </w:rPr>
     </w:lvl>
   </w:abstractNum>
-  <w:abstractNum w:abstractNumId="33" w15:restartNumberingAfterBreak="0">
+  <w:abstractNum w:abstractNumId="34" w15:restartNumberingAfterBreak="0">
     <w:nsid w:val="6299488B"/>
     <w:multiLevelType w:val="hybridMultilevel"/>
     <w:tmpl w:val="274E44C6"/>
@@ -4479,7 +4614,7 @@
       </w:rPr>
     </w:lvl>
   </w:abstractNum>
-  <w:abstractNum w:abstractNumId="34" w15:restartNumberingAfterBreak="0">
+  <w:abstractNum w:abstractNumId="35" w15:restartNumberingAfterBreak="0">
     <w:nsid w:val="63F216DB"/>
     <w:multiLevelType w:val="hybridMultilevel"/>
     <w:tmpl w:val="07F0E748"/>
@@ -4592,7 +4727,7 @@
       </w:rPr>
     </w:lvl>
   </w:abstractNum>
-  <w:abstractNum w:abstractNumId="35" w15:restartNumberingAfterBreak="0">
+  <w:abstractNum w:abstractNumId="36" w15:restartNumberingAfterBreak="0">
     <w:nsid w:val="64FC5CFB"/>
     <w:multiLevelType w:val="hybridMultilevel"/>
     <w:tmpl w:val="BC72071C"/>
@@ -4705,7 +4840,7 @@
       </w:rPr>
     </w:lvl>
   </w:abstractNum>
-  <w:abstractNum w:abstractNumId="36" w15:restartNumberingAfterBreak="0">
+  <w:abstractNum w:abstractNumId="37" w15:restartNumberingAfterBreak="0">
     <w:nsid w:val="693B3A6E"/>
     <w:multiLevelType w:val="hybridMultilevel"/>
     <w:tmpl w:val="83EA29C8"/>
@@ -4818,7 +4953,120 @@
       </w:rPr>
     </w:lvl>
   </w:abstractNum>
-  <w:abstractNum w:abstractNumId="37" w15:restartNumberingAfterBreak="0">
+  <w:abstractNum w:abstractNumId="38" w15:restartNumberingAfterBreak="0">
+    <w:nsid w:val="6A4F24FF"/>
+    <w:multiLevelType w:val="hybridMultilevel"/>
+    <w:tmpl w:val="F1804876"/>
+    <w:lvl w:ilvl="0" w:tplc="04090001">
+      <w:start w:val="1"/>
+      <w:numFmt w:val="bullet"/>
+      <w:lvlText w:val=""/>
+      <w:lvlJc w:val="left"/>
+      <w:pPr>
+        <w:ind w:left="360" w:hanging="360"/>
+      </w:pPr>
+      <w:rPr>
+        <w:rFonts w:ascii="Symbol" w:hAnsi="Symbol" w:hint="default"/>
+      </w:rPr>
+    </w:lvl>
+    <w:lvl w:ilvl="1" w:tplc="04090003" w:tentative="1">
+      <w:start w:val="1"/>
+      <w:numFmt w:val="bullet"/>
+      <w:lvlText w:val="o"/>
+      <w:lvlJc w:val="left"/>
+      <w:pPr>
+        <w:ind w:left="1080" w:hanging="360"/>
+      </w:pPr>
+      <w:rPr>
+        <w:rFonts w:ascii="Courier New" w:hAnsi="Courier New" w:cs="Courier New" w:hint="default"/>
+      </w:rPr>
+    </w:lvl>
+    <w:lvl w:ilvl="2" w:tplc="04090005" w:tentative="1">
+      <w:start w:val="1"/>
+      <w:numFmt w:val="bullet"/>
+      <w:lvlText w:val=""/>
+      <w:lvlJc w:val="left"/>
+      <w:pPr>
+        <w:ind w:left="1800" w:hanging="360"/>
+      </w:pPr>
+      <w:rPr>
+        <w:rFonts w:ascii="Wingdings" w:hAnsi="Wingdings" w:hint="default"/>
+      </w:rPr>
+    </w:lvl>
+    <w:lvl w:ilvl="3" w:tplc="04090001" w:tentative="1">
+      <w:start w:val="1"/>
+      <w:numFmt w:val="bullet"/>
+      <w:lvlText w:val=""/>
+      <w:lvlJc w:val="left"/>
+      <w:pPr>
+        <w:ind w:left="2520" w:hanging="360"/>
+      </w:pPr>
+      <w:rPr>
+        <w:rFonts w:ascii="Symbol" w:hAnsi="Symbol" w:hint="default"/>
+      </w:rPr>
+    </w:lvl>
+    <w:lvl w:ilvl="4" w:tplc="04090003" w:tentative="1">
+      <w:start w:val="1"/>
+      <w:numFmt w:val="bullet"/>
+      <w:lvlText w:val="o"/>
+      <w:lvlJc w:val="left"/>
+      <w:pPr>
+        <w:ind w:left="3240" w:hanging="360"/>
+      </w:pPr>
+      <w:rPr>
+        <w:rFonts w:ascii="Courier New" w:hAnsi="Courier New" w:cs="Courier New" w:hint="default"/>
+      </w:rPr>
+    </w:lvl>
+    <w:lvl w:ilvl="5" w:tplc="04090005" w:tentative="1">
+      <w:start w:val="1"/>
+      <w:numFmt w:val="bullet"/>
+      <w:lvlText w:val=""/>
+      <w:lvlJc w:val="left"/>
+      <w:pPr>
+        <w:ind w:left="3960" w:hanging="360"/>
+      </w:pPr>
+      <w:rPr>
+        <w:rFonts w:ascii="Wingdings" w:hAnsi="Wingdings" w:hint="default"/>
+      </w:rPr>
+    </w:lvl>
+    <w:lvl w:ilvl="6" w:tplc="04090001" w:tentative="1">
+      <w:start w:val="1"/>
+      <w:numFmt w:val="bullet"/>
+      <w:lvlText w:val=""/>
+      <w:lvlJc w:val="left"/>
+      <w:pPr>
+        <w:ind w:left="4680" w:hanging="360"/>
+      </w:pPr>
+      <w:rPr>
+        <w:rFonts w:ascii="Symbol" w:hAnsi="Symbol" w:hint="default"/>
+      </w:rPr>
+    </w:lvl>
+    <w:lvl w:ilvl="7" w:tplc="04090003" w:tentative="1">
+      <w:start w:val="1"/>
+      <w:numFmt w:val="bullet"/>
+      <w:lvlText w:val="o"/>
+      <w:lvlJc w:val="left"/>
+      <w:pPr>
+        <w:ind w:left="5400" w:hanging="360"/>
+      </w:pPr>
+      <w:rPr>
+        <w:rFonts w:ascii="Courier New" w:hAnsi="Courier New" w:cs="Courier New" w:hint="default"/>
+      </w:rPr>
+    </w:lvl>
+    <w:lvl w:ilvl="8" w:tplc="04090005" w:tentative="1">
+      <w:start w:val="1"/>
+      <w:numFmt w:val="bullet"/>
+      <w:lvlText w:val=""/>
+      <w:lvlJc w:val="left"/>
+      <w:pPr>
+        <w:ind w:left="6120" w:hanging="360"/>
+      </w:pPr>
+      <w:rPr>
+        <w:rFonts w:ascii="Wingdings" w:hAnsi="Wingdings" w:hint="default"/>
+      </w:rPr>
+    </w:lvl>
+  </w:abstractNum>
+  <w:abstractNum w:abstractNumId="39" w15:restartNumberingAfterBreak="0">
     <w:nsid w:val="6B8C2EF6"/>
     <w:multiLevelType w:val="hybridMultilevel"/>
     <w:tmpl w:val="C03E95D0"/>
@@ -4931,7 +5179,7 @@
       </w:rPr>
     </w:lvl>
   </w:abstractNum>
-  <w:abstractNum w:abstractNumId="38" w15:restartNumberingAfterBreak="0">
+  <w:abstractNum w:abstractNumId="40" w15:restartNumberingAfterBreak="0">
     <w:nsid w:val="70EC5835"/>
     <w:multiLevelType w:val="hybridMultilevel"/>
     <w:tmpl w:val="56BE1EC4"/>
@@ -5044,7 +5292,7 @@
       </w:rPr>
     </w:lvl>
   </w:abstractNum>
-  <w:abstractNum w:abstractNumId="39" w15:restartNumberingAfterBreak="0">
+  <w:abstractNum w:abstractNumId="41" w15:restartNumberingAfterBreak="0">
     <w:nsid w:val="71D9529F"/>
     <w:multiLevelType w:val="hybridMultilevel"/>
     <w:tmpl w:val="EFC6064C"/>
@@ -5157,7 +5405,7 @@
       </w:rPr>
     </w:lvl>
   </w:abstractNum>
-  <w:abstractNum w:abstractNumId="40" w15:restartNumberingAfterBreak="0">
+  <w:abstractNum w:abstractNumId="42" w15:restartNumberingAfterBreak="0">
     <w:nsid w:val="72CC564E"/>
     <w:multiLevelType w:val="hybridMultilevel"/>
     <w:tmpl w:val="831EAB9A"/>
@@ -5270,7 +5518,7 @@
       </w:rPr>
     </w:lvl>
   </w:abstractNum>
-  <w:abstractNum w:abstractNumId="41" w15:restartNumberingAfterBreak="0">
+  <w:abstractNum w:abstractNumId="43" w15:restartNumberingAfterBreak="0">
     <w:nsid w:val="7730331E"/>
     <w:multiLevelType w:val="hybridMultilevel"/>
     <w:tmpl w:val="38C40248"/>
@@ -5383,7 +5631,7 @@
       </w:rPr>
     </w:lvl>
   </w:abstractNum>
-  <w:abstractNum w:abstractNumId="42" w15:restartNumberingAfterBreak="0">
+  <w:abstractNum w:abstractNumId="44" w15:restartNumberingAfterBreak="0">
     <w:nsid w:val="7A35193E"/>
     <w:multiLevelType w:val="hybridMultilevel"/>
     <w:tmpl w:val="28B881B6"/>
@@ -5496,7 +5744,7 @@
       </w:rPr>
     </w:lvl>
   </w:abstractNum>
-  <w:abstractNum w:abstractNumId="43" w15:restartNumberingAfterBreak="0">
+  <w:abstractNum w:abstractNumId="45" w15:restartNumberingAfterBreak="0">
     <w:nsid w:val="7E7F1360"/>
     <w:multiLevelType w:val="hybridMultilevel"/>
     <w:tmpl w:val="ECFC1B2C"/>
@@ -5613,22 +5861,22 @@
     <w:abstractNumId w:val="11"/>
   </w:num>
   <w:num w:numId="2">
-    <w:abstractNumId w:val="18"/>
+    <w:abstractNumId w:val="19"/>
   </w:num>
   <w:num w:numId="3">
-    <w:abstractNumId w:val="23"/>
+    <w:abstractNumId w:val="24"/>
   </w:num>
   <w:num w:numId="4">
     <w:abstractNumId w:val="8"/>
   </w:num>
   <w:num w:numId="5">
-    <w:abstractNumId w:val="26"/>
+    <w:abstractNumId w:val="27"/>
   </w:num>
   <w:num w:numId="6">
-    <w:abstractNumId w:val="33"/>
+    <w:abstractNumId w:val="34"/>
   </w:num>
   <w:num w:numId="7">
-    <w:abstractNumId w:val="41"/>
+    <w:abstractNumId w:val="43"/>
   </w:num>
   <w:num w:numId="8">
     <w:abstractNumId w:val="2"/>
@@ -5640,13 +5888,13 @@
     <w:abstractNumId w:val="6"/>
   </w:num>
   <w:num w:numId="11">
-    <w:abstractNumId w:val="30"/>
+    <w:abstractNumId w:val="31"/>
   </w:num>
   <w:num w:numId="12">
     <w:abstractNumId w:val="9"/>
   </w:num>
   <w:num w:numId="13">
-    <w:abstractNumId w:val="36"/>
+    <w:abstractNumId w:val="37"/>
   </w:num>
   <w:num w:numId="14">
     <w:abstractNumId w:val="3"/>
@@ -5655,37 +5903,37 @@
     <w:abstractNumId w:val="0"/>
   </w:num>
   <w:num w:numId="16">
-    <w:abstractNumId w:val="32"/>
+    <w:abstractNumId w:val="33"/>
   </w:num>
   <w:num w:numId="17">
-    <w:abstractNumId w:val="19"/>
+    <w:abstractNumId w:val="20"/>
   </w:num>
   <w:num w:numId="18">
-    <w:abstractNumId w:val="42"/>
+    <w:abstractNumId w:val="44"/>
   </w:num>
   <w:num w:numId="19">
     <w:abstractNumId w:val="13"/>
   </w:num>
   <w:num w:numId="20">
-    <w:abstractNumId w:val="34"/>
+    <w:abstractNumId w:val="35"/>
   </w:num>
   <w:num w:numId="21">
-    <w:abstractNumId w:val="39"/>
+    <w:abstractNumId w:val="41"/>
   </w:num>
   <w:num w:numId="22">
-    <w:abstractNumId w:val="29"/>
+    <w:abstractNumId w:val="30"/>
   </w:num>
   <w:num w:numId="23">
     <w:abstractNumId w:val="12"/>
   </w:num>
   <w:num w:numId="24">
-    <w:abstractNumId w:val="43"/>
+    <w:abstractNumId w:val="45"/>
   </w:num>
   <w:num w:numId="25">
     <w:abstractNumId w:val="4"/>
   </w:num>
   <w:num w:numId="26">
-    <w:abstractNumId w:val="20"/>
+    <w:abstractNumId w:val="21"/>
   </w:num>
   <w:num w:numId="27">
     <w:abstractNumId w:val="5"/>
@@ -5694,22 +5942,22 @@
     <w:abstractNumId w:val="14"/>
   </w:num>
   <w:num w:numId="29">
-    <w:abstractNumId w:val="22"/>
+    <w:abstractNumId w:val="23"/>
   </w:num>
   <w:num w:numId="30">
-    <w:abstractNumId w:val="31"/>
+    <w:abstractNumId w:val="32"/>
   </w:num>
   <w:num w:numId="31">
-    <w:abstractNumId w:val="38"/>
+    <w:abstractNumId w:val="40"/>
   </w:num>
   <w:num w:numId="32">
-    <w:abstractNumId w:val="25"/>
+    <w:abstractNumId w:val="26"/>
   </w:num>
   <w:num w:numId="33">
     <w:abstractNumId w:val="10"/>
   </w:num>
   <w:num w:numId="34">
-    <w:abstractNumId w:val="20"/>
+    <w:abstractNumId w:val="21"/>
   </w:num>
   <w:num w:numId="35">
     <w:abstractNumId w:val="5"/>
@@ -5718,39 +5966,45 @@
     <w:abstractNumId w:val="14"/>
   </w:num>
   <w:num w:numId="37">
-    <w:abstractNumId w:val="22"/>
+    <w:abstractNumId w:val="23"/>
   </w:num>
   <w:num w:numId="38">
     <w:abstractNumId w:val="15"/>
   </w:num>
   <w:num w:numId="39">
-    <w:abstractNumId w:val="40"/>
+    <w:abstractNumId w:val="42"/>
   </w:num>
   <w:num w:numId="40">
     <w:abstractNumId w:val="1"/>
   </w:num>
   <w:num w:numId="41">
-    <w:abstractNumId w:val="27"/>
+    <w:abstractNumId w:val="28"/>
   </w:num>
   <w:num w:numId="42">
-    <w:abstractNumId w:val="21"/>
+    <w:abstractNumId w:val="22"/>
   </w:num>
   <w:num w:numId="43">
+    <w:abstractNumId w:val="18"/>
+  </w:num>
+  <w:num w:numId="44">
+    <w:abstractNumId w:val="29"/>
+  </w:num>
+  <w:num w:numId="45">
+    <w:abstractNumId w:val="36"/>
+  </w:num>
+  <w:num w:numId="46">
+    <w:abstractNumId w:val="39"/>
+  </w:num>
+  <w:num w:numId="47">
+    <w:abstractNumId w:val="25"/>
+  </w:num>
+  <w:num w:numId="48">
     <w:abstractNumId w:val="17"/>
   </w:num>
-  <w:num w:numId="44">
-    <w:abstractNumId w:val="28"/>
+  <w:num w:numId="49">
+    <w:abstractNumId w:val="38"/>
   </w:num>
-  <w:num w:numId="45">
-    <w:abstractNumId w:val="35"/>
-  </w:num>
-  <w:num w:numId="46">
-    <w:abstractNumId w:val="37"/>
-  </w:num>
-  <w:num w:numId="47">
-    <w:abstractNumId w:val="24"/>
-  </w:num>
-  <w:num w:numId="48">
+  <w:num w:numId="50">
     <w:abstractNumId w:val="16"/>
   </w:num>
 </w:numbering>
@@ -6554,6 +6808,34 @@
       <w:shd w:val="clear" w:color="auto" w:fill="E6E6E6"/>
     </w:rPr>
   </w:style>
+  <w:style w:type="paragraph" w:styleId="PlainText">
+    <w:name w:val="Plain Text"/>
+    <w:basedOn w:val="Normal"/>
+    <w:link w:val="PlainTextChar"/>
+    <w:uiPriority w:val="99"/>
+    <w:semiHidden/>
+    <w:unhideWhenUsed/>
+    <w:rsid w:val="00C460E5"/>
+    <w:pPr>
+      <w:spacing w:after="0" w:line="240" w:lineRule="auto"/>
+    </w:pPr>
+    <w:rPr>
+      <w:rFonts w:ascii="Calibri" w:hAnsi="Calibri"/>
+      <w:szCs w:val="21"/>
+    </w:rPr>
+  </w:style>
+  <w:style w:type="character" w:customStyle="1" w:styleId="PlainTextChar">
+    <w:name w:val="Plain Text Char"/>
+    <w:basedOn w:val="DefaultParagraphFont"/>
+    <w:link w:val="PlainText"/>
+    <w:uiPriority w:val="99"/>
+    <w:semiHidden/>
+    <w:rsid w:val="00C460E5"/>
+    <w:rPr>
+      <w:rFonts w:ascii="Calibri" w:hAnsi="Calibri"/>
+      <w:szCs w:val="21"/>
+    </w:rPr>
+  </w:style>
 </w:styles>
 </file>
 
@@ -6823,7 +7105,7 @@
 </file>
 
 <file path=customXml/itemProps1.xml><?xml version="1.0" encoding="utf-8"?>
-<ds:datastoreItem xmlns:ds="http://schemas.openxmlformats.org/officeDocument/2006/customXml" ds:itemID="{7E9F01BA-615E-46D7-8F10-A3323A2C9D14}">
+<ds:datastoreItem xmlns:ds="http://schemas.openxmlformats.org/officeDocument/2006/customXml" ds:itemID="{B38416E0-A49B-4448-BE0B-7F0C60767308}">
   <ds:schemaRefs>
     <ds:schemaRef ds:uri="http://schemas.openxmlformats.org/officeDocument/2006/bibliography"/>
   </ds:schemaRefs>

</xml_diff>